<commit_message>
Updated SRS 2.1: Added jordan's fixes to appendix B - coding standards
</commit_message>
<xml_diff>
--- a/Documents/SpecDoc/Version2/2_1_RoughDraft.docx
+++ b/Documents/SpecDoc/Version2/2_1_RoughDraft.docx
@@ -1,6 +1,6 @@
 
 <file path=word/document.xml><?xml version="1.0" encoding="utf-8"?>
-<w:document xmlns:wpc="http://schemas.microsoft.com/office/word/2010/wordprocessingCanvas" xmlns:mc="http://schemas.openxmlformats.org/markup-compatibility/2006" xmlns:o="urn:schemas-microsoft-com:office:office" xmlns:r="http://schemas.openxmlformats.org/officeDocument/2006/relationships" xmlns:m="http://schemas.openxmlformats.org/officeDocument/2006/math" xmlns:v="urn:schemas-microsoft-com:vml" xmlns:wp14="http://schemas.microsoft.com/office/word/2010/wordprocessingDrawing" xmlns:wp="http://schemas.openxmlformats.org/drawingml/2006/wordprocessingDrawing" xmlns:w10="urn:schemas-microsoft-com:office:word" xmlns:w="http://schemas.openxmlformats.org/wordprocessingml/2006/main" xmlns:w14="http://schemas.microsoft.com/office/word/2010/wordml" xmlns:wpg="http://schemas.microsoft.com/office/word/2010/wordprocessingGroup" xmlns:wpi="http://schemas.microsoft.com/office/word/2010/wordprocessingInk" xmlns:wne="http://schemas.microsoft.com/office/word/2006/wordml" xmlns:wps="http://schemas.microsoft.com/office/word/2010/wordprocessingShape" mc:Ignorable="w14 wp14">
+<w:document xmlns:wpc="http://schemas.microsoft.com/office/word/2010/wordprocessingCanvas" xmlns:mo="http://schemas.microsoft.com/office/mac/office/2008/main" xmlns:mc="http://schemas.openxmlformats.org/markup-compatibility/2006" xmlns:mv="urn:schemas-microsoft-com:mac:vml" xmlns:o="urn:schemas-microsoft-com:office:office" xmlns:r="http://schemas.openxmlformats.org/officeDocument/2006/relationships" xmlns:m="http://schemas.openxmlformats.org/officeDocument/2006/math" xmlns:v="urn:schemas-microsoft-com:vml" xmlns:wp14="http://schemas.microsoft.com/office/word/2010/wordprocessingDrawing" xmlns:wp="http://schemas.openxmlformats.org/drawingml/2006/wordprocessingDrawing" xmlns:w10="urn:schemas-microsoft-com:office:word" xmlns:w="http://schemas.openxmlformats.org/wordprocessingml/2006/main" xmlns:w14="http://schemas.microsoft.com/office/word/2010/wordml" xmlns:wpg="http://schemas.microsoft.com/office/word/2010/wordprocessingGroup" xmlns:wpi="http://schemas.microsoft.com/office/word/2010/wordprocessingInk" xmlns:wne="http://schemas.microsoft.com/office/word/2006/wordml" xmlns:wps="http://schemas.microsoft.com/office/word/2010/wordprocessingShape" mc:Ignorable="w14 wp14">
   <w:body>
     <w:p>
       <w:pPr>
@@ -45,14 +45,12 @@
           <w:sz w:val="60"/>
         </w:rPr>
       </w:pPr>
-      <w:proofErr w:type="gramStart"/>
       <w:r>
         <w:rPr>
           <w:sz w:val="60"/>
         </w:rPr>
         <w:t>Lions Final Exam Scheduler (L.I.F.E.S.)</w:t>
       </w:r>
-      <w:proofErr w:type="gramEnd"/>
     </w:p>
     <w:p>
       <w:pPr>
@@ -3463,21 +3461,7 @@
               <w:rPr>
                 <w:rFonts w:ascii="Arial" w:hAnsi="Arial" w:cs="Arial"/>
               </w:rPr>
-              <w:t xml:space="preserve">, and 3.1.1. Also removed a </w:t>
-            </w:r>
-            <w:proofErr w:type="spellStart"/>
-            <w:r>
-              <w:rPr>
-                <w:rFonts w:ascii="Arial" w:hAnsi="Arial" w:cs="Arial"/>
-              </w:rPr>
-              <w:t>non important</w:t>
-            </w:r>
-            <w:proofErr w:type="spellEnd"/>
-            <w:r>
-              <w:rPr>
-                <w:rFonts w:ascii="Arial" w:hAnsi="Arial" w:cs="Arial"/>
-              </w:rPr>
-              <w:t xml:space="preserve"> screen shot</w:t>
+              <w:t>, and 3.1.1. Also removed a non important screen shot</w:t>
             </w:r>
             <w:r>
               <w:rPr>
@@ -5690,21 +5674,7 @@
               <w:rPr>
                 <w:i w:val="0"/>
               </w:rPr>
-              <w:t xml:space="preserve">distinct levels of users, such as an administrative </w:t>
-            </w:r>
-            <w:proofErr w:type="spellStart"/>
-            <w:r>
-              <w:rPr>
-                <w:i w:val="0"/>
-              </w:rPr>
-              <w:t>an</w:t>
-            </w:r>
-            <w:proofErr w:type="spellEnd"/>
-            <w:r>
-              <w:rPr>
-                <w:i w:val="0"/>
-              </w:rPr>
-              <w:t xml:space="preserve"> general user</w:t>
+              <w:t>distinct levels of users, such as an administrative an general user</w:t>
             </w:r>
           </w:p>
         </w:tc>
@@ -7345,33 +7315,15 @@
           <w:sz w:val="22"/>
           <w:szCs w:val="22"/>
         </w:rPr>
-        <w:t xml:space="preserve">here are two categories of </w:t>
-      </w:r>
-      <w:proofErr w:type="gramStart"/>
-      <w:r>
-        <w:rPr>
-          <w:rFonts w:ascii="Arial" w:hAnsi="Arial" w:cs="Arial"/>
-          <w:sz w:val="22"/>
-          <w:szCs w:val="22"/>
-        </w:rPr>
-        <w:t xml:space="preserve">users, </w:t>
-      </w:r>
-      <w:r>
-        <w:rPr>
-          <w:rFonts w:ascii="Arial" w:hAnsi="Arial" w:cs="Arial"/>
-          <w:sz w:val="22"/>
-          <w:szCs w:val="22"/>
-        </w:rPr>
-        <w:t>which includes</w:t>
-      </w:r>
-      <w:proofErr w:type="gramEnd"/>
-      <w:r>
-        <w:rPr>
-          <w:rFonts w:ascii="Arial" w:hAnsi="Arial" w:cs="Arial"/>
-          <w:sz w:val="22"/>
-          <w:szCs w:val="22"/>
-        </w:rPr>
-        <w:t xml:space="preserve"> the gene</w:t>
+        <w:t xml:space="preserve">here are two categories of users, </w:t>
+      </w:r>
+      <w:r>
+        <w:rPr>
+          <w:rFonts w:ascii="Arial" w:hAnsi="Arial" w:cs="Arial"/>
+          <w:sz w:val="22"/>
+          <w:szCs w:val="22"/>
+        </w:rPr>
+        <w:t>which includes the gene</w:t>
       </w:r>
       <w:r>
         <w:rPr>
@@ -7461,7 +7413,6 @@
         </w:rPr>
         <w:t xml:space="preserve"> </w:t>
       </w:r>
-      <w:proofErr w:type="gramStart"/>
       <w:r>
         <w:rPr>
           <w:rFonts w:ascii="Arial" w:hAnsi="Arial" w:cs="Arial"/>
@@ -7470,7 +7421,6 @@
         </w:rPr>
         <w:t>exist</w:t>
       </w:r>
-      <w:proofErr w:type="gramEnd"/>
       <w:r>
         <w:rPr>
           <w:rFonts w:ascii="Arial" w:hAnsi="Arial" w:cs="Arial"/>
@@ -10480,25 +10430,7 @@
           <w:sz w:val="22"/>
           <w:szCs w:val="22"/>
         </w:rPr>
-        <w:t xml:space="preserve">The General User will be able to save the file as </w:t>
-      </w:r>
-      <w:proofErr w:type="gramStart"/>
-      <w:r>
-        <w:rPr>
-          <w:rFonts w:ascii="Arial" w:hAnsi="Arial" w:cs="Arial"/>
-          <w:sz w:val="22"/>
-          <w:szCs w:val="22"/>
-        </w:rPr>
-        <w:t>either a</w:t>
-      </w:r>
-      <w:proofErr w:type="gramEnd"/>
-      <w:r>
-        <w:rPr>
-          <w:rFonts w:ascii="Arial" w:hAnsi="Arial" w:cs="Arial"/>
-          <w:sz w:val="22"/>
-          <w:szCs w:val="22"/>
-        </w:rPr>
-        <w:t xml:space="preserve"> </w:t>
+        <w:t xml:space="preserve">The General User will be able to save the file as either a </w:t>
       </w:r>
       <w:r>
         <w:rPr>
@@ -13910,7 +13842,7 @@
                       </a:outerShdw>
                     </a:effectLst>
                     <a:extLst>
-                      <a:ext uri="{53640926-AAD7-44D8-BBD7-CCE9431645EC}">
+                      <a:ext uri="{53640926-AAD7-44d8-BBD7-CCE9431645EC}">
                         <a14:shadowObscured xmlns:a14="http://schemas.microsoft.com/office/drawing/2010/main"/>
                       </a:ext>
                     </a:extLst>
@@ -14068,7 +14000,7 @@
                       </a:outerShdw>
                     </a:effectLst>
                     <a:extLst>
-                      <a:ext uri="{53640926-AAD7-44D8-BBD7-CCE9431645EC}">
+                      <a:ext uri="{53640926-AAD7-44d8-BBD7-CCE9431645EC}">
                         <a14:shadowObscured xmlns:a14="http://schemas.microsoft.com/office/drawing/2010/main"/>
                       </a:ext>
                     </a:extLst>
@@ -14259,9 +14191,9 @@
             <v:path o:extrusionok="f" gradientshapeok="t" o:connecttype="rect"/>
             <o:lock v:ext="edit" aspectratio="t"/>
           </v:shapetype>
-          <v:shape id="_x0000_i1025" type="#_x0000_t75" style="width:208.65pt;height:530.1pt">
+          <v:shape id="_x0000_i1025" type="#_x0000_t75" style="width:208.4pt;height:529.75pt">
             <v:imagedata r:id="rId15" o:title="SampleOutputFile"/>
-            <v:shadow on="t" offset=".99781mm,.99781mm"/>
+            <v:shadow on="t" offset="35921emu,35921emu"/>
           </v:shape>
         </w:pict>
       </w:r>
@@ -14276,7 +14208,7 @@
         </w:rPr>
         <w:lastRenderedPageBreak/>
         <w:pict w14:anchorId="46610746">
-          <v:shape id="_x0000_i1026" type="#_x0000_t75" style="width:208.65pt;height:530.1pt">
+          <v:shape id="_x0000_i1026" type="#_x0000_t75" style="width:208.4pt;height:529.75pt">
             <v:imagedata r:id="rId16" o:title="SampleOutputFile"/>
           </v:shape>
         </w:pict>
@@ -14675,10 +14607,10 @@
           <w:color w:val="000000"/>
         </w:rPr>
         <w:drawing>
-          <wp:inline distT="0" distB="0" distL="0" distR="0" wp14:anchorId="052B882F" wp14:editId="721433BC">
+          <wp:inline distT="0" distB="0" distL="0" distR="0" wp14:anchorId="6F1E5E1D" wp14:editId="7B0D6050">
             <wp:extent cx="1879600" cy="1346650"/>
             <wp:effectExtent l="0" t="0" r="0" b="0"/>
-            <wp:docPr id="4" name="Picture 4" descr="Macintosh HD:Users:jefferyallen:Desktop:tune_squad:Documents:logo.jpg"/>
+            <wp:docPr id="3" name="Picture 3" descr="Macintosh HD:Users:jefferyallen:Desktop:tune_squad:Documents:logo.jpg"/>
             <wp:cNvGraphicFramePr>
               <a:graphicFrameLocks xmlns:a="http://schemas.openxmlformats.org/drawingml/2006/main" noChangeAspect="1"/>
             </wp:cNvGraphicFramePr>
@@ -14830,26 +14762,34 @@
         <w:pStyle w:val="NormalWeb"/>
       </w:pPr>
       <w:r>
-        <w:t>These coding standards have been developed by the Tune Squad to aid in developing a reliable and robust program. The standards focus on the C# programming language. Included in these standards are details about: (1) File organization; (2) Document Styles; (3) General Code Style; (4) Statements; (5) Comments; (6) Naming Conventions. Following the details about the styles is an example. Every developer working on the L.I.F.E.S. project will read the coding standards and review the example before any code is written.</w:t>
-      </w:r>
-    </w:p>
-    <w:p>
-      <w:pPr>
-        <w:pStyle w:val="NormalWeb"/>
-      </w:pPr>
-      <w:r>
-        <w:t xml:space="preserve">GitHub shall be used for source code revision control. The Tune Squad’s repository on </w:t>
-      </w:r>
-      <w:proofErr w:type="spellStart"/>
-      <w:r>
-        <w:t>Github</w:t>
-      </w:r>
-      <w:proofErr w:type="spellEnd"/>
-      <w:r>
-        <w:t xml:space="preserve"> will be a point of reference for all testing guidelines. </w:t>
+        <w:t xml:space="preserve">These coding standards have been developed by the Tune Squad to aid in developing a reliable and robust program. The standards focus on the C# programming language. </w:t>
       </w:r>
       <w:bookmarkStart w:id="49" w:name="_GoBack"/>
       <w:bookmarkEnd w:id="49"/>
+      <w:r>
+        <w:t>Included in these standards are details about: (1) File organization; (2) Document Styles; (3) General Code Style; (4) Statements; (5) Comments; (6) Naming Conventions. Following the details about the styles is an example. Every developer working on the L.I.F.E.S. project will read the coding standards and review the example before any code is written.</w:t>
+      </w:r>
+    </w:p>
+    <w:p>
+      <w:pPr>
+        <w:pStyle w:val="NormalWeb"/>
+      </w:pPr>
+      <w:proofErr w:type="spellStart"/>
+      <w:r>
+        <w:t>GitHub</w:t>
+      </w:r>
+      <w:proofErr w:type="spellEnd"/>
+      <w:r>
+        <w:t xml:space="preserve"> shall be used for source code revision control. The Tune Squad’s repository on </w:t>
+      </w:r>
+      <w:proofErr w:type="spellStart"/>
+      <w:r>
+        <w:t>Github</w:t>
+      </w:r>
+      <w:proofErr w:type="spellEnd"/>
+      <w:r>
+        <w:t xml:space="preserve"> will be a point of reference for all testing guidelines. </w:t>
+      </w:r>
     </w:p>
     <w:p>
       <w:pPr>
@@ -15101,21 +15041,7 @@
         <w:rPr>
           <w:color w:val="000000"/>
         </w:rPr>
-        <w:t xml:space="preserve">All variables will be </w:t>
-      </w:r>
-      <w:proofErr w:type="gramStart"/>
-      <w:r>
-        <w:rPr>
-          <w:color w:val="000000"/>
-        </w:rPr>
-        <w:t>begin</w:t>
-      </w:r>
-      <w:proofErr w:type="gramEnd"/>
-      <w:r>
-        <w:rPr>
-          <w:color w:val="000000"/>
-        </w:rPr>
-        <w:t xml:space="preserve"> with a lowercase letter. </w:t>
+        <w:t xml:space="preserve">All variables will begin with a lowercase letter. </w:t>
       </w:r>
     </w:p>
     <w:p>
@@ -15123,15 +15049,7 @@
         <w:pStyle w:val="NormalWeb"/>
       </w:pPr>
       <w:r>
-        <w:t xml:space="preserve">All </w:t>
-      </w:r>
-      <w:proofErr w:type="spellStart"/>
-      <w:r>
-        <w:t>globals</w:t>
-      </w:r>
-      <w:proofErr w:type="spellEnd"/>
-      <w:r>
-        <w:t>, constants, and defined names shall be in all caps. Multiple words shall be separated with an underscore.</w:t>
+        <w:t>All global variables, constants, and defined names shall be in all caps. Multiple words shall be separated with an underscore.</w:t>
       </w:r>
     </w:p>
     <w:p>
@@ -15411,6 +15329,7 @@
         </w:rPr>
         <w:br/>
       </w:r>
+      <w:proofErr w:type="gramStart"/>
       <w:r>
         <w:rPr>
           <w:rFonts w:ascii="Consolas" w:hAnsi="Consolas" w:cs="Consolas"/>
@@ -15418,43 +15337,44 @@
           <w:szCs w:val="20"/>
         </w:rPr>
         <w:lastRenderedPageBreak/>
-        <w:t xml:space="preserve">else if (y) </w:t>
-      </w:r>
+        <w:t>else</w:t>
+      </w:r>
+      <w:proofErr w:type="gramEnd"/>
       <w:r>
         <w:rPr>
           <w:rFonts w:ascii="Consolas" w:hAnsi="Consolas" w:cs="Consolas"/>
           <w:sz w:val="20"/>
           <w:szCs w:val="20"/>
         </w:rPr>
-        <w:br/>
-        <w:t>{</w:t>
-      </w:r>
-    </w:p>
-    <w:p>
-      <w:pPr>
-        <w:pStyle w:val="NormalWeb"/>
-        <w:ind w:left="720"/>
+        <w:t xml:space="preserve"> if (y) </w:t>
+      </w:r>
+      <w:r>
         <w:rPr>
           <w:rFonts w:ascii="Consolas" w:hAnsi="Consolas" w:cs="Consolas"/>
           <w:sz w:val="20"/>
           <w:szCs w:val="20"/>
         </w:rPr>
-      </w:pPr>
-      <w:r>
+        <w:br/>
+        <w:t>{</w:t>
+      </w:r>
+    </w:p>
+    <w:p>
+      <w:pPr>
+        <w:pStyle w:val="NormalWeb"/>
+        <w:ind w:left="720"/>
         <w:rPr>
           <w:rFonts w:ascii="Consolas" w:hAnsi="Consolas" w:cs="Consolas"/>
           <w:sz w:val="20"/>
           <w:szCs w:val="20"/>
         </w:rPr>
-        <w:t xml:space="preserve">} </w:t>
-      </w:r>
+      </w:pPr>
       <w:r>
         <w:rPr>
           <w:rFonts w:ascii="Consolas" w:hAnsi="Consolas" w:cs="Consolas"/>
           <w:sz w:val="20"/>
           <w:szCs w:val="20"/>
         </w:rPr>
-        <w:br/>
+        <w:t xml:space="preserve">} </w:t>
       </w:r>
       <w:r>
         <w:rPr>
@@ -15463,7 +15383,6 @@
           <w:szCs w:val="20"/>
         </w:rPr>
         <w:br/>
-        <w:t xml:space="preserve">else </w:t>
       </w:r>
       <w:r>
         <w:rPr>
@@ -15472,23 +15391,49 @@
           <w:szCs w:val="20"/>
         </w:rPr>
         <w:br/>
-        <w:t xml:space="preserve">{ </w:t>
-      </w:r>
-    </w:p>
-    <w:p>
-      <w:pPr>
-        <w:pStyle w:val="NormalWeb"/>
-        <w:ind w:firstLine="720"/>
-        <w:rPr>
-          <w:rFonts w:ascii="Consolas" w:hAnsi="Consolas" w:cs="Consolas"/>
-        </w:rPr>
-      </w:pPr>
+      </w:r>
+      <w:proofErr w:type="gramStart"/>
       <w:r>
         <w:rPr>
           <w:rFonts w:ascii="Consolas" w:hAnsi="Consolas" w:cs="Consolas"/>
           <w:sz w:val="20"/>
           <w:szCs w:val="20"/>
         </w:rPr>
+        <w:t>else</w:t>
+      </w:r>
+      <w:proofErr w:type="gramEnd"/>
+      <w:r>
+        <w:rPr>
+          <w:rFonts w:ascii="Consolas" w:hAnsi="Consolas" w:cs="Consolas"/>
+          <w:sz w:val="20"/>
+          <w:szCs w:val="20"/>
+        </w:rPr>
+        <w:t xml:space="preserve"> </w:t>
+      </w:r>
+      <w:r>
+        <w:rPr>
+          <w:rFonts w:ascii="Consolas" w:hAnsi="Consolas" w:cs="Consolas"/>
+          <w:sz w:val="20"/>
+          <w:szCs w:val="20"/>
+        </w:rPr>
+        <w:br/>
+        <w:t xml:space="preserve">{ </w:t>
+      </w:r>
+    </w:p>
+    <w:p>
+      <w:pPr>
+        <w:pStyle w:val="NormalWeb"/>
+        <w:ind w:firstLine="720"/>
+        <w:rPr>
+          <w:rFonts w:ascii="Consolas" w:hAnsi="Consolas" w:cs="Consolas"/>
+        </w:rPr>
+      </w:pPr>
+      <w:r>
+        <w:rPr>
+          <w:rFonts w:ascii="Consolas" w:hAnsi="Consolas" w:cs="Consolas"/>
+          <w:sz w:val="20"/>
+          <w:szCs w:val="20"/>
+        </w:rPr>
         <w:t>}</w:t>
       </w:r>
     </w:p>
@@ -15589,7 +15534,24 @@
           <w:szCs w:val="20"/>
         </w:rPr>
         <w:tab/>
-        <w:t>x = y * (z + 5);</w:t>
+      </w:r>
+      <w:proofErr w:type="gramStart"/>
+      <w:r>
+        <w:rPr>
+          <w:rFonts w:ascii="Consolas" w:hAnsi="Consolas" w:cs="Consolas"/>
+          <w:sz w:val="20"/>
+          <w:szCs w:val="20"/>
+        </w:rPr>
+        <w:t>x</w:t>
+      </w:r>
+      <w:proofErr w:type="gramEnd"/>
+      <w:r>
+        <w:rPr>
+          <w:rFonts w:ascii="Consolas" w:hAnsi="Consolas" w:cs="Consolas"/>
+          <w:sz w:val="20"/>
+          <w:szCs w:val="20"/>
+        </w:rPr>
+        <w:t xml:space="preserve"> = y * (z + 5);</w:t>
       </w:r>
     </w:p>
     <w:p>
@@ -15670,55 +15632,57 @@
       <w:r>
         <w:tab/>
       </w:r>
+      <w:proofErr w:type="gramStart"/>
       <w:r>
         <w:rPr>
           <w:sz w:val="20"/>
           <w:szCs w:val="20"/>
         </w:rPr>
-        <w:t xml:space="preserve">x = y * </w:t>
-      </w:r>
-      <w:proofErr w:type="gramStart"/>
+        <w:t>x</w:t>
+      </w:r>
+      <w:proofErr w:type="gramEnd"/>
       <w:r>
         <w:rPr>
           <w:sz w:val="20"/>
           <w:szCs w:val="20"/>
         </w:rPr>
-        <w:t>( z</w:t>
-      </w:r>
-      <w:proofErr w:type="gramEnd"/>
-      <w:r>
+        <w:t xml:space="preserve"> = y * ( z + 5 );</w:t>
+      </w:r>
+    </w:p>
+    <w:p>
+      <w:pPr>
+        <w:pStyle w:val="NormalWeb"/>
+      </w:pPr>
+      <w:r>
+        <w:t xml:space="preserve">There will be exactly one space between operators. </w:t>
+      </w:r>
+    </w:p>
+    <w:p>
+      <w:pPr>
+        <w:pStyle w:val="NormalWeb"/>
         <w:rPr>
           <w:sz w:val="20"/>
           <w:szCs w:val="20"/>
         </w:rPr>
-        <w:t xml:space="preserve"> + 5 );</w:t>
-      </w:r>
-    </w:p>
-    <w:p>
-      <w:pPr>
-        <w:pStyle w:val="NormalWeb"/>
-      </w:pPr>
-      <w:r>
-        <w:t xml:space="preserve">There will be exactly one space between operators. </w:t>
-      </w:r>
-    </w:p>
-    <w:p>
-      <w:pPr>
-        <w:pStyle w:val="NormalWeb"/>
+      </w:pPr>
+      <w:r>
+        <w:tab/>
+      </w:r>
+      <w:proofErr w:type="gramStart"/>
+      <w:r>
         <w:rPr>
           <w:sz w:val="20"/>
           <w:szCs w:val="20"/>
         </w:rPr>
-      </w:pPr>
-      <w:r>
-        <w:tab/>
-      </w:r>
+        <w:t>x</w:t>
+      </w:r>
+      <w:proofErr w:type="gramEnd"/>
       <w:r>
         <w:rPr>
           <w:sz w:val="20"/>
           <w:szCs w:val="20"/>
         </w:rPr>
-        <w:t>x = y + z * a;</w:t>
+        <w:t xml:space="preserve"> = y + z * a;</w:t>
       </w:r>
     </w:p>
     <w:p>
@@ -15748,12 +15712,21 @@
       <w:r>
         <w:tab/>
       </w:r>
+      <w:proofErr w:type="gramStart"/>
       <w:r>
         <w:rPr>
           <w:sz w:val="20"/>
           <w:szCs w:val="20"/>
         </w:rPr>
-        <w:t>x=</w:t>
+        <w:t>x</w:t>
+      </w:r>
+      <w:proofErr w:type="gramEnd"/>
+      <w:r>
+        <w:rPr>
+          <w:sz w:val="20"/>
+          <w:szCs w:val="20"/>
+        </w:rPr>
+        <w:t>=</w:t>
       </w:r>
       <w:proofErr w:type="spellStart"/>
       <w:r>
@@ -15849,18 +15822,8 @@
           <w:color w:val="008000"/>
           <w:highlight w:val="white"/>
         </w:rPr>
-        <w:t xml:space="preserve">// </w:t>
-      </w:r>
-      <w:proofErr w:type="gramStart"/>
-      <w:r>
-        <w:rPr>
-          <w:rFonts w:ascii="Consolas" w:hAnsi="Consolas" w:cs="Consolas"/>
-          <w:color w:val="008000"/>
-          <w:highlight w:val="white"/>
-        </w:rPr>
-        <w:t>This</w:t>
-      </w:r>
-      <w:proofErr w:type="gramEnd"/>
+        <w:t>// This</w:t>
+      </w:r>
       <w:r>
         <w:rPr>
           <w:rFonts w:ascii="Consolas" w:hAnsi="Consolas" w:cs="Consolas"/>
@@ -16019,7 +15982,29 @@
           <w:szCs w:val="20"/>
           <w:highlight w:val="white"/>
         </w:rPr>
-        <w:t>* can be used.</w:t>
+        <w:t xml:space="preserve">* </w:t>
+      </w:r>
+      <w:proofErr w:type="gramStart"/>
+      <w:r>
+        <w:rPr>
+          <w:rFonts w:ascii="Consolas" w:hAnsi="Consolas" w:cs="Consolas"/>
+          <w:color w:val="008000"/>
+          <w:sz w:val="20"/>
+          <w:szCs w:val="20"/>
+          <w:highlight w:val="white"/>
+        </w:rPr>
+        <w:t>can</w:t>
+      </w:r>
+      <w:proofErr w:type="gramEnd"/>
+      <w:r>
+        <w:rPr>
+          <w:rFonts w:ascii="Consolas" w:hAnsi="Consolas" w:cs="Consolas"/>
+          <w:color w:val="008000"/>
+          <w:sz w:val="20"/>
+          <w:szCs w:val="20"/>
+          <w:highlight w:val="white"/>
+        </w:rPr>
+        <w:t xml:space="preserve"> be used.</w:t>
       </w:r>
     </w:p>
     <w:p>
@@ -16781,11 +16766,19 @@
           <w:color w:val="000000"/>
         </w:rPr>
       </w:pPr>
+      <w:proofErr w:type="gramStart"/>
       <w:r>
         <w:rPr>
           <w:color w:val="000000"/>
         </w:rPr>
-        <w:t>public variables</w:t>
+        <w:t>public</w:t>
+      </w:r>
+      <w:proofErr w:type="gramEnd"/>
+      <w:r>
+        <w:rPr>
+          <w:color w:val="000000"/>
+        </w:rPr>
+        <w:t xml:space="preserve"> variables</w:t>
       </w:r>
     </w:p>
     <w:p>
@@ -16799,11 +16792,19 @@
           <w:color w:val="000000"/>
         </w:rPr>
       </w:pPr>
+      <w:proofErr w:type="gramStart"/>
       <w:r>
         <w:rPr>
           <w:color w:val="000000"/>
         </w:rPr>
-        <w:t>protected variables</w:t>
+        <w:t>protected</w:t>
+      </w:r>
+      <w:proofErr w:type="gramEnd"/>
+      <w:r>
+        <w:rPr>
+          <w:color w:val="000000"/>
+        </w:rPr>
+        <w:t xml:space="preserve"> variables</w:t>
       </w:r>
     </w:p>
     <w:p>
@@ -16817,11 +16818,19 @@
           <w:color w:val="000000"/>
         </w:rPr>
       </w:pPr>
+      <w:proofErr w:type="gramStart"/>
       <w:r>
         <w:rPr>
           <w:color w:val="000000"/>
         </w:rPr>
-        <w:t>private variables</w:t>
+        <w:t>private</w:t>
+      </w:r>
+      <w:proofErr w:type="gramEnd"/>
+      <w:r>
+        <w:rPr>
+          <w:color w:val="000000"/>
+        </w:rPr>
+        <w:t xml:space="preserve"> variables</w:t>
       </w:r>
     </w:p>
     <w:p>
@@ -16835,11 +16844,19 @@
           <w:color w:val="000000"/>
         </w:rPr>
       </w:pPr>
+      <w:proofErr w:type="gramStart"/>
       <w:r>
         <w:rPr>
           <w:color w:val="000000"/>
         </w:rPr>
-        <w:t>public methods</w:t>
+        <w:t>public</w:t>
+      </w:r>
+      <w:proofErr w:type="gramEnd"/>
+      <w:r>
+        <w:rPr>
+          <w:color w:val="000000"/>
+        </w:rPr>
+        <w:t xml:space="preserve"> methods</w:t>
       </w:r>
     </w:p>
     <w:p>
@@ -16853,11 +16870,19 @@
           <w:color w:val="000000"/>
         </w:rPr>
       </w:pPr>
+      <w:proofErr w:type="gramStart"/>
       <w:r>
         <w:rPr>
           <w:color w:val="000000"/>
         </w:rPr>
-        <w:t>protected methods</w:t>
+        <w:t>protected</w:t>
+      </w:r>
+      <w:proofErr w:type="gramEnd"/>
+      <w:r>
+        <w:rPr>
+          <w:color w:val="000000"/>
+        </w:rPr>
+        <w:t xml:space="preserve"> methods</w:t>
       </w:r>
     </w:p>
     <w:p>
@@ -16871,11 +16896,19 @@
           <w:color w:val="000000"/>
         </w:rPr>
       </w:pPr>
+      <w:proofErr w:type="gramStart"/>
       <w:r>
         <w:rPr>
           <w:color w:val="000000"/>
         </w:rPr>
-        <w:t>private methods</w:t>
+        <w:t>private</w:t>
+      </w:r>
+      <w:proofErr w:type="gramEnd"/>
+      <w:r>
+        <w:rPr>
+          <w:color w:val="000000"/>
+        </w:rPr>
+        <w:t xml:space="preserve"> methods</w:t>
       </w:r>
     </w:p>
     <w:p>
@@ -16950,7 +16983,6 @@
         <w:t>firstName</w:t>
       </w:r>
       <w:proofErr w:type="spellEnd"/>
-      <w:proofErr w:type="gramStart"/>
       <w:r>
         <w:rPr>
           <w:rFonts w:ascii="Consolas" w:hAnsi="Consolas" w:cs="Consolas"/>
@@ -16960,7 +16992,6 @@
         </w:rPr>
         <w:t>;</w:t>
       </w:r>
-      <w:proofErr w:type="gramEnd"/>
       <w:r>
         <w:rPr>
           <w:rFonts w:ascii="Consolas" w:hAnsi="Consolas" w:cs="Consolas"/>
@@ -17118,7 +17149,6 @@
         <w:t>firstName</w:t>
       </w:r>
       <w:proofErr w:type="spellEnd"/>
-      <w:proofErr w:type="gramStart"/>
       <w:r>
         <w:rPr>
           <w:rFonts w:ascii="Consolas" w:hAnsi="Consolas" w:cs="Consolas"/>
@@ -17128,7 +17158,6 @@
         </w:rPr>
         <w:t>;</w:t>
       </w:r>
-      <w:proofErr w:type="gramEnd"/>
       <w:r>
         <w:rPr>
           <w:rFonts w:ascii="Consolas" w:hAnsi="Consolas" w:cs="Consolas"/>
@@ -17760,7 +17789,15 @@
       </w:r>
       <w:r>
         <w:tab/>
-        <w:t>// ...stuff gets done</w:t>
+        <w:t>// ...</w:t>
+      </w:r>
+      <w:proofErr w:type="gramStart"/>
+      <w:r>
+        <w:t>stuff</w:t>
+      </w:r>
+      <w:proofErr w:type="gramEnd"/>
+      <w:r>
+        <w:t xml:space="preserve"> gets done</w:t>
       </w:r>
     </w:p>
     <w:p>
@@ -17805,7 +17842,15 @@
       </w:r>
       <w:proofErr w:type="gramEnd"/>
       <w:r>
-        <w:t xml:space="preserve"> if</w:t>
+        <w:t xml:space="preserve"> if (test == </w:t>
+      </w:r>
+      <w:proofErr w:type="spellStart"/>
+      <w:r>
+        <w:t>Test.TestThat</w:t>
+      </w:r>
+      <w:proofErr w:type="spellEnd"/>
+      <w:r>
+        <w:t>)</w:t>
       </w:r>
     </w:p>
     <w:p>
@@ -17840,7 +17885,15 @@
       </w:r>
       <w:r>
         <w:tab/>
-        <w:t>// ...other stuff gets done</w:t>
+        <w:t>// ...</w:t>
+      </w:r>
+      <w:proofErr w:type="gramStart"/>
+      <w:r>
+        <w:t>other</w:t>
+      </w:r>
+      <w:proofErr w:type="gramEnd"/>
+      <w:r>
+        <w:t xml:space="preserve"> stuff gets done</w:t>
       </w:r>
     </w:p>
     <w:p>
@@ -17904,15 +17957,15 @@
       </w:r>
       <w:r>
         <w:tab/>
-        <w:t xml:space="preserve">// ...some </w:t>
-      </w:r>
-      <w:proofErr w:type="spellStart"/>
-      <w:r>
-        <w:t>toher</w:t>
-      </w:r>
-      <w:proofErr w:type="spellEnd"/>
-      <w:r>
-        <w:t xml:space="preserve"> stuff gets done</w:t>
+        <w:t>// ...</w:t>
+      </w:r>
+      <w:proofErr w:type="gramStart"/>
+      <w:r>
+        <w:t>some</w:t>
+      </w:r>
+      <w:proofErr w:type="gramEnd"/>
+      <w:r>
+        <w:t xml:space="preserve"> other stuff gets done</w:t>
       </w:r>
     </w:p>
     <w:p>
@@ -17962,18 +18015,6 @@
       <w:r>
         <w:t>}</w:t>
       </w:r>
-    </w:p>
-    <w:p>
-      <w:pPr>
-        <w:pStyle w:val="NormalWeb"/>
-        <w:spacing w:before="0" w:beforeAutospacing="0"/>
-      </w:pPr>
-    </w:p>
-    <w:p>
-      <w:pPr>
-        <w:pStyle w:val="NormalWeb"/>
-        <w:spacing w:before="0" w:beforeAutospacing="0"/>
-      </w:pPr>
     </w:p>
     <w:p>
       <w:pPr>
@@ -18004,7 +18045,7 @@
 </file>
 
 <file path=word/endnotes.xml><?xml version="1.0" encoding="utf-8"?>
-<w:endnotes xmlns:wpc="http://schemas.microsoft.com/office/word/2010/wordprocessingCanvas" xmlns:mc="http://schemas.openxmlformats.org/markup-compatibility/2006" xmlns:o="urn:schemas-microsoft-com:office:office" xmlns:r="http://schemas.openxmlformats.org/officeDocument/2006/relationships" xmlns:m="http://schemas.openxmlformats.org/officeDocument/2006/math" xmlns:v="urn:schemas-microsoft-com:vml" xmlns:wp14="http://schemas.microsoft.com/office/word/2010/wordprocessingDrawing" xmlns:wp="http://schemas.openxmlformats.org/drawingml/2006/wordprocessingDrawing" xmlns:w10="urn:schemas-microsoft-com:office:word" xmlns:w="http://schemas.openxmlformats.org/wordprocessingml/2006/main" xmlns:w14="http://schemas.microsoft.com/office/word/2010/wordml" xmlns:wpg="http://schemas.microsoft.com/office/word/2010/wordprocessingGroup" xmlns:wpi="http://schemas.microsoft.com/office/word/2010/wordprocessingInk" xmlns:wne="http://schemas.microsoft.com/office/word/2006/wordml" xmlns:wps="http://schemas.microsoft.com/office/word/2010/wordprocessingShape" mc:Ignorable="w14 wp14">
+<w:endnotes xmlns:wpc="http://schemas.microsoft.com/office/word/2010/wordprocessingCanvas" xmlns:mo="http://schemas.microsoft.com/office/mac/office/2008/main" xmlns:mc="http://schemas.openxmlformats.org/markup-compatibility/2006" xmlns:mv="urn:schemas-microsoft-com:mac:vml" xmlns:o="urn:schemas-microsoft-com:office:office" xmlns:r="http://schemas.openxmlformats.org/officeDocument/2006/relationships" xmlns:m="http://schemas.openxmlformats.org/officeDocument/2006/math" xmlns:v="urn:schemas-microsoft-com:vml" xmlns:wp14="http://schemas.microsoft.com/office/word/2010/wordprocessingDrawing" xmlns:wp="http://schemas.openxmlformats.org/drawingml/2006/wordprocessingDrawing" xmlns:w10="urn:schemas-microsoft-com:office:word" xmlns:w="http://schemas.openxmlformats.org/wordprocessingml/2006/main" xmlns:w14="http://schemas.microsoft.com/office/word/2010/wordml" xmlns:wpg="http://schemas.microsoft.com/office/word/2010/wordprocessingGroup" xmlns:wpi="http://schemas.microsoft.com/office/word/2010/wordprocessingInk" xmlns:wne="http://schemas.microsoft.com/office/word/2006/wordml" xmlns:wps="http://schemas.microsoft.com/office/word/2010/wordprocessingShape" mc:Ignorable="w14 wp14">
   <w:endnote w:type="separator" w:id="-1">
     <w:p>
       <w:r>
@@ -18023,7 +18064,7 @@
 </file>
 
 <file path=word/footer1.xml><?xml version="1.0" encoding="utf-8"?>
-<w:ftr xmlns:wpc="http://schemas.microsoft.com/office/word/2010/wordprocessingCanvas" xmlns:mc="http://schemas.openxmlformats.org/markup-compatibility/2006" xmlns:o="urn:schemas-microsoft-com:office:office" xmlns:r="http://schemas.openxmlformats.org/officeDocument/2006/relationships" xmlns:m="http://schemas.openxmlformats.org/officeDocument/2006/math" xmlns:v="urn:schemas-microsoft-com:vml" xmlns:wp14="http://schemas.microsoft.com/office/word/2010/wordprocessingDrawing" xmlns:wp="http://schemas.openxmlformats.org/drawingml/2006/wordprocessingDrawing" xmlns:w10="urn:schemas-microsoft-com:office:word" xmlns:w="http://schemas.openxmlformats.org/wordprocessingml/2006/main" xmlns:w14="http://schemas.microsoft.com/office/word/2010/wordml" xmlns:wpg="http://schemas.microsoft.com/office/word/2010/wordprocessingGroup" xmlns:wpi="http://schemas.microsoft.com/office/word/2010/wordprocessingInk" xmlns:wne="http://schemas.microsoft.com/office/word/2006/wordml" xmlns:wps="http://schemas.microsoft.com/office/word/2010/wordprocessingShape" mc:Ignorable="w14 wp14">
+<w:ftr xmlns:wpc="http://schemas.microsoft.com/office/word/2010/wordprocessingCanvas" xmlns:mo="http://schemas.microsoft.com/office/mac/office/2008/main" xmlns:mc="http://schemas.openxmlformats.org/markup-compatibility/2006" xmlns:mv="urn:schemas-microsoft-com:mac:vml" xmlns:o="urn:schemas-microsoft-com:office:office" xmlns:r="http://schemas.openxmlformats.org/officeDocument/2006/relationships" xmlns:m="http://schemas.openxmlformats.org/officeDocument/2006/math" xmlns:v="urn:schemas-microsoft-com:vml" xmlns:wp14="http://schemas.microsoft.com/office/word/2010/wordprocessingDrawing" xmlns:wp="http://schemas.openxmlformats.org/drawingml/2006/wordprocessingDrawing" xmlns:w10="urn:schemas-microsoft-com:office:word" xmlns:w="http://schemas.openxmlformats.org/wordprocessingml/2006/main" xmlns:w14="http://schemas.microsoft.com/office/word/2010/wordml" xmlns:wpg="http://schemas.microsoft.com/office/word/2010/wordprocessingGroup" xmlns:wpi="http://schemas.microsoft.com/office/word/2010/wordprocessingInk" xmlns:wne="http://schemas.microsoft.com/office/word/2006/wordml" xmlns:wps="http://schemas.microsoft.com/office/word/2010/wordprocessingShape" mc:Ignorable="w14 wp14">
   <w:p>
     <w:pPr>
       <w:pStyle w:val="Footer"/>
@@ -18034,7 +18075,7 @@
 </file>
 
 <file path=word/footnotes.xml><?xml version="1.0" encoding="utf-8"?>
-<w:footnotes xmlns:wpc="http://schemas.microsoft.com/office/word/2010/wordprocessingCanvas" xmlns:mc="http://schemas.openxmlformats.org/markup-compatibility/2006" xmlns:o="urn:schemas-microsoft-com:office:office" xmlns:r="http://schemas.openxmlformats.org/officeDocument/2006/relationships" xmlns:m="http://schemas.openxmlformats.org/officeDocument/2006/math" xmlns:v="urn:schemas-microsoft-com:vml" xmlns:wp14="http://schemas.microsoft.com/office/word/2010/wordprocessingDrawing" xmlns:wp="http://schemas.openxmlformats.org/drawingml/2006/wordprocessingDrawing" xmlns:w10="urn:schemas-microsoft-com:office:word" xmlns:w="http://schemas.openxmlformats.org/wordprocessingml/2006/main" xmlns:w14="http://schemas.microsoft.com/office/word/2010/wordml" xmlns:wpg="http://schemas.microsoft.com/office/word/2010/wordprocessingGroup" xmlns:wpi="http://schemas.microsoft.com/office/word/2010/wordprocessingInk" xmlns:wne="http://schemas.microsoft.com/office/word/2006/wordml" xmlns:wps="http://schemas.microsoft.com/office/word/2010/wordprocessingShape" mc:Ignorable="w14 wp14">
+<w:footnotes xmlns:wpc="http://schemas.microsoft.com/office/word/2010/wordprocessingCanvas" xmlns:mo="http://schemas.microsoft.com/office/mac/office/2008/main" xmlns:mc="http://schemas.openxmlformats.org/markup-compatibility/2006" xmlns:mv="urn:schemas-microsoft-com:mac:vml" xmlns:o="urn:schemas-microsoft-com:office:office" xmlns:r="http://schemas.openxmlformats.org/officeDocument/2006/relationships" xmlns:m="http://schemas.openxmlformats.org/officeDocument/2006/math" xmlns:v="urn:schemas-microsoft-com:vml" xmlns:wp14="http://schemas.microsoft.com/office/word/2010/wordprocessingDrawing" xmlns:wp="http://schemas.openxmlformats.org/drawingml/2006/wordprocessingDrawing" xmlns:w10="urn:schemas-microsoft-com:office:word" xmlns:w="http://schemas.openxmlformats.org/wordprocessingml/2006/main" xmlns:w14="http://schemas.microsoft.com/office/word/2010/wordml" xmlns:wpg="http://schemas.microsoft.com/office/word/2010/wordprocessingGroup" xmlns:wpi="http://schemas.microsoft.com/office/word/2010/wordprocessingInk" xmlns:wne="http://schemas.microsoft.com/office/word/2006/wordml" xmlns:wps="http://schemas.microsoft.com/office/word/2010/wordprocessingShape" mc:Ignorable="w14 wp14">
   <w:footnote w:type="separator" w:id="-1">
     <w:p>
       <w:r>
@@ -18053,7 +18094,7 @@
 </file>
 
 <file path=word/header1.xml><?xml version="1.0" encoding="utf-8"?>
-<w:hdr xmlns:wpc="http://schemas.microsoft.com/office/word/2010/wordprocessingCanvas" xmlns:mc="http://schemas.openxmlformats.org/markup-compatibility/2006" xmlns:o="urn:schemas-microsoft-com:office:office" xmlns:r="http://schemas.openxmlformats.org/officeDocument/2006/relationships" xmlns:m="http://schemas.openxmlformats.org/officeDocument/2006/math" xmlns:v="urn:schemas-microsoft-com:vml" xmlns:wp14="http://schemas.microsoft.com/office/word/2010/wordprocessingDrawing" xmlns:wp="http://schemas.openxmlformats.org/drawingml/2006/wordprocessingDrawing" xmlns:w10="urn:schemas-microsoft-com:office:word" xmlns:w="http://schemas.openxmlformats.org/wordprocessingml/2006/main" xmlns:w14="http://schemas.microsoft.com/office/word/2010/wordml" xmlns:wpg="http://schemas.microsoft.com/office/word/2010/wordprocessingGroup" xmlns:wpi="http://schemas.microsoft.com/office/word/2010/wordprocessingInk" xmlns:wne="http://schemas.microsoft.com/office/word/2006/wordml" xmlns:wps="http://schemas.microsoft.com/office/word/2010/wordprocessingShape" mc:Ignorable="w14 wp14">
+<w:hdr xmlns:wpc="http://schemas.microsoft.com/office/word/2010/wordprocessingCanvas" xmlns:mo="http://schemas.microsoft.com/office/mac/office/2008/main" xmlns:mc="http://schemas.openxmlformats.org/markup-compatibility/2006" xmlns:mv="urn:schemas-microsoft-com:mac:vml" xmlns:o="urn:schemas-microsoft-com:office:office" xmlns:r="http://schemas.openxmlformats.org/officeDocument/2006/relationships" xmlns:m="http://schemas.openxmlformats.org/officeDocument/2006/math" xmlns:v="urn:schemas-microsoft-com:vml" xmlns:wp14="http://schemas.microsoft.com/office/word/2010/wordprocessingDrawing" xmlns:wp="http://schemas.openxmlformats.org/drawingml/2006/wordprocessingDrawing" xmlns:w10="urn:schemas-microsoft-com:office:word" xmlns:w="http://schemas.openxmlformats.org/wordprocessingml/2006/main" xmlns:w14="http://schemas.microsoft.com/office/word/2010/wordml" xmlns:wpg="http://schemas.microsoft.com/office/word/2010/wordprocessingGroup" xmlns:wpi="http://schemas.microsoft.com/office/word/2010/wordprocessingInk" xmlns:wne="http://schemas.microsoft.com/office/word/2006/wordml" xmlns:wps="http://schemas.microsoft.com/office/word/2010/wordprocessingShape" mc:Ignorable="w14 wp14">
   <w:p>
     <w:pPr>
       <w:pStyle w:val="Header"/>
@@ -18104,7 +18145,7 @@
 </file>
 
 <file path=word/header2.xml><?xml version="1.0" encoding="utf-8"?>
-<w:hdr xmlns:wpc="http://schemas.microsoft.com/office/word/2010/wordprocessingCanvas" xmlns:mc="http://schemas.openxmlformats.org/markup-compatibility/2006" xmlns:o="urn:schemas-microsoft-com:office:office" xmlns:r="http://schemas.openxmlformats.org/officeDocument/2006/relationships" xmlns:m="http://schemas.openxmlformats.org/officeDocument/2006/math" xmlns:v="urn:schemas-microsoft-com:vml" xmlns:wp14="http://schemas.microsoft.com/office/word/2010/wordprocessingDrawing" xmlns:wp="http://schemas.openxmlformats.org/drawingml/2006/wordprocessingDrawing" xmlns:w10="urn:schemas-microsoft-com:office:word" xmlns:w="http://schemas.openxmlformats.org/wordprocessingml/2006/main" xmlns:w14="http://schemas.microsoft.com/office/word/2010/wordml" xmlns:wpg="http://schemas.microsoft.com/office/word/2010/wordprocessingGroup" xmlns:wpi="http://schemas.microsoft.com/office/word/2010/wordprocessingInk" xmlns:wne="http://schemas.microsoft.com/office/word/2006/wordml" xmlns:wps="http://schemas.microsoft.com/office/word/2010/wordprocessingShape" mc:Ignorable="w14 wp14">
+<w:hdr xmlns:wpc="http://schemas.microsoft.com/office/word/2010/wordprocessingCanvas" xmlns:mo="http://schemas.microsoft.com/office/mac/office/2008/main" xmlns:mc="http://schemas.openxmlformats.org/markup-compatibility/2006" xmlns:mv="urn:schemas-microsoft-com:mac:vml" xmlns:o="urn:schemas-microsoft-com:office:office" xmlns:r="http://schemas.openxmlformats.org/officeDocument/2006/relationships" xmlns:m="http://schemas.openxmlformats.org/officeDocument/2006/math" xmlns:v="urn:schemas-microsoft-com:vml" xmlns:wp14="http://schemas.microsoft.com/office/word/2010/wordprocessingDrawing" xmlns:wp="http://schemas.openxmlformats.org/drawingml/2006/wordprocessingDrawing" xmlns:w10="urn:schemas-microsoft-com:office:word" xmlns:w="http://schemas.openxmlformats.org/wordprocessingml/2006/main" xmlns:w14="http://schemas.microsoft.com/office/word/2010/wordml" xmlns:wpg="http://schemas.microsoft.com/office/word/2010/wordprocessingGroup" xmlns:wpi="http://schemas.microsoft.com/office/word/2010/wordprocessingInk" xmlns:wne="http://schemas.microsoft.com/office/word/2006/wordml" xmlns:wps="http://schemas.microsoft.com/office/word/2010/wordprocessingShape" mc:Ignorable="w14 wp14">
   <w:p>
     <w:pPr>
       <w:pStyle w:val="Header"/>
@@ -18149,7 +18190,7 @@
       <w:rPr>
         <w:noProof/>
       </w:rPr>
-      <w:t>15</w:t>
+      <w:t>16</w:t>
     </w:r>
     <w:r>
       <w:fldChar w:fldCharType="end"/>
@@ -18159,7 +18200,7 @@
 </file>
 
 <file path=word/numbering.xml><?xml version="1.0" encoding="utf-8"?>
-<w:numbering xmlns:wpc="http://schemas.microsoft.com/office/word/2010/wordprocessingCanvas" xmlns:mc="http://schemas.openxmlformats.org/markup-compatibility/2006" xmlns:o="urn:schemas-microsoft-com:office:office" xmlns:r="http://schemas.openxmlformats.org/officeDocument/2006/relationships" xmlns:m="http://schemas.openxmlformats.org/officeDocument/2006/math" xmlns:v="urn:schemas-microsoft-com:vml" xmlns:wp14="http://schemas.microsoft.com/office/word/2010/wordprocessingDrawing" xmlns:wp="http://schemas.openxmlformats.org/drawingml/2006/wordprocessingDrawing" xmlns:w10="urn:schemas-microsoft-com:office:word" xmlns:w="http://schemas.openxmlformats.org/wordprocessingml/2006/main" xmlns:w14="http://schemas.microsoft.com/office/word/2010/wordml" xmlns:wpg="http://schemas.microsoft.com/office/word/2010/wordprocessingGroup" xmlns:wpi="http://schemas.microsoft.com/office/word/2010/wordprocessingInk" xmlns:wne="http://schemas.microsoft.com/office/word/2006/wordml" xmlns:wps="http://schemas.microsoft.com/office/word/2010/wordprocessingShape" mc:Ignorable="w14 wp14">
+<w:numbering xmlns:wpc="http://schemas.microsoft.com/office/word/2010/wordprocessingCanvas" xmlns:mo="http://schemas.microsoft.com/office/mac/office/2008/main" xmlns:mc="http://schemas.openxmlformats.org/markup-compatibility/2006" xmlns:mv="urn:schemas-microsoft-com:mac:vml" xmlns:o="urn:schemas-microsoft-com:office:office" xmlns:r="http://schemas.openxmlformats.org/officeDocument/2006/relationships" xmlns:m="http://schemas.openxmlformats.org/officeDocument/2006/math" xmlns:v="urn:schemas-microsoft-com:vml" xmlns:wp14="http://schemas.microsoft.com/office/word/2010/wordprocessingDrawing" xmlns:wp="http://schemas.openxmlformats.org/drawingml/2006/wordprocessingDrawing" xmlns:w10="urn:schemas-microsoft-com:office:word" xmlns:w="http://schemas.openxmlformats.org/wordprocessingml/2006/main" xmlns:w14="http://schemas.microsoft.com/office/word/2010/wordml" xmlns:wpg="http://schemas.microsoft.com/office/word/2010/wordprocessingGroup" xmlns:wpi="http://schemas.microsoft.com/office/word/2010/wordprocessingInk" xmlns:wne="http://schemas.microsoft.com/office/word/2006/wordml" xmlns:wps="http://schemas.microsoft.com/office/word/2010/wordprocessingShape" mc:Ignorable="w14 wp14">
   <w:abstractNum w:abstractNumId="0">
     <w:nsid w:val="FFFFFF89"/>
     <w:multiLevelType w:val="singleLevel"/>
@@ -19184,7 +19225,7 @@
     </w:rPrDefault>
     <w:pPrDefault/>
   </w:docDefaults>
-  <w:latentStyles w:defLockedState="0" w:defUIPriority="99" w:defSemiHidden="1" w:defUnhideWhenUsed="1" w:defQFormat="0" w:count="267">
+  <w:latentStyles w:defLockedState="0" w:defUIPriority="99" w:defSemiHidden="1" w:defUnhideWhenUsed="1" w:defQFormat="0" w:count="276">
     <w:lsdException w:name="Normal" w:semiHidden="0" w:uiPriority="0" w:unhideWhenUsed="0" w:qFormat="1"/>
     <w:lsdException w:name="heading 1" w:semiHidden="0" w:uiPriority="0" w:unhideWhenUsed="0" w:qFormat="1"/>
     <w:lsdException w:name="heading 2" w:semiHidden="0" w:uiPriority="0" w:unhideWhenUsed="0" w:qFormat="1"/>
@@ -19985,6 +20026,7 @@
     <w:uiPriority w:val="59"/>
     <w:rsid w:val="00006290"/>
     <w:tblPr>
+      <w:tblInd w:w="0" w:type="dxa"/>
       <w:tblBorders>
         <w:top w:val="single" w:sz="4" w:space="0" w:color="auto"/>
         <w:left w:val="single" w:sz="4" w:space="0" w:color="auto"/>
@@ -19993,6 +20035,12 @@
         <w:insideH w:val="single" w:sz="4" w:space="0" w:color="auto"/>
         <w:insideV w:val="single" w:sz="4" w:space="0" w:color="auto"/>
       </w:tblBorders>
+      <w:tblCellMar>
+        <w:top w:w="0" w:type="dxa"/>
+        <w:left w:w="108" w:type="dxa"/>
+        <w:bottom w:w="0" w:type="dxa"/>
+        <w:right w:w="108" w:type="dxa"/>
+      </w:tblCellMar>
     </w:tblPr>
   </w:style>
   <w:style w:type="paragraph" w:styleId="BalloonText">
@@ -20136,7 +20184,7 @@
 </file>
 
 <file path=word/stylesWithEffects.xml><?xml version="1.0" encoding="utf-8"?>
-<w:styles xmlns:wpc="http://schemas.microsoft.com/office/word/2010/wordprocessingCanvas" xmlns:mc="http://schemas.openxmlformats.org/markup-compatibility/2006" xmlns:o="urn:schemas-microsoft-com:office:office" xmlns:r="http://schemas.openxmlformats.org/officeDocument/2006/relationships" xmlns:m="http://schemas.openxmlformats.org/officeDocument/2006/math" xmlns:v="urn:schemas-microsoft-com:vml" xmlns:wp14="http://schemas.microsoft.com/office/word/2010/wordprocessingDrawing" xmlns:wp="http://schemas.openxmlformats.org/drawingml/2006/wordprocessingDrawing" xmlns:w10="urn:schemas-microsoft-com:office:word" xmlns:w="http://schemas.openxmlformats.org/wordprocessingml/2006/main" xmlns:w14="http://schemas.microsoft.com/office/word/2010/wordml" xmlns:wpg="http://schemas.microsoft.com/office/word/2010/wordprocessingGroup" xmlns:wpi="http://schemas.microsoft.com/office/word/2010/wordprocessingInk" xmlns:wne="http://schemas.microsoft.com/office/word/2006/wordml" xmlns:wps="http://schemas.microsoft.com/office/word/2010/wordprocessingShape" mc:Ignorable="w14 wp14">
+<w:styles xmlns:wpc="http://schemas.microsoft.com/office/word/2010/wordprocessingCanvas" xmlns:mo="http://schemas.microsoft.com/office/mac/office/2008/main" xmlns:mc="http://schemas.openxmlformats.org/markup-compatibility/2006" xmlns:mv="urn:schemas-microsoft-com:mac:vml" xmlns:o="urn:schemas-microsoft-com:office:office" xmlns:r="http://schemas.openxmlformats.org/officeDocument/2006/relationships" xmlns:m="http://schemas.openxmlformats.org/officeDocument/2006/math" xmlns:v="urn:schemas-microsoft-com:vml" xmlns:wp14="http://schemas.microsoft.com/office/word/2010/wordprocessingDrawing" xmlns:wp="http://schemas.openxmlformats.org/drawingml/2006/wordprocessingDrawing" xmlns:w10="urn:schemas-microsoft-com:office:word" xmlns:w="http://schemas.openxmlformats.org/wordprocessingml/2006/main" xmlns:w14="http://schemas.microsoft.com/office/word/2010/wordml" xmlns:wpg="http://schemas.microsoft.com/office/word/2010/wordprocessingGroup" xmlns:wpi="http://schemas.microsoft.com/office/word/2010/wordprocessingInk" xmlns:wne="http://schemas.microsoft.com/office/word/2006/wordml" xmlns:wps="http://schemas.microsoft.com/office/word/2010/wordprocessingShape" mc:Ignorable="w14 wp14">
   <w:docDefaults>
     <w:rPrDefault>
       <w:rPr>
@@ -20148,7 +20196,7 @@
     </w:rPrDefault>
     <w:pPrDefault/>
   </w:docDefaults>
-  <w:latentStyles w:defLockedState="0" w:defUIPriority="99" w:defSemiHidden="1" w:defUnhideWhenUsed="1" w:defQFormat="0" w:count="267">
+  <w:latentStyles w:defLockedState="0" w:defUIPriority="99" w:defSemiHidden="1" w:defUnhideWhenUsed="1" w:defQFormat="0" w:count="276">
     <w:lsdException w:name="Normal" w:semiHidden="0" w:uiPriority="0" w:unhideWhenUsed="0" w:qFormat="1"/>
     <w:lsdException w:name="heading 1" w:semiHidden="0" w:uiPriority="9" w:unhideWhenUsed="0" w:qFormat="1"/>
     <w:lsdException w:name="heading 2" w:uiPriority="9" w:qFormat="1"/>
@@ -20611,7 +20659,7 @@
 </file>
 
 <file path=customXml/itemProps1.xml><?xml version="1.0" encoding="utf-8"?>
-<ds:datastoreItem xmlns:ds="http://schemas.openxmlformats.org/officeDocument/2006/customXml" ds:itemID="{065B804D-F591-4A71-A8BE-CC4F6ECD846F}">
+<ds:datastoreItem xmlns:ds="http://schemas.openxmlformats.org/officeDocument/2006/customXml" ds:itemID="{5F30FADE-A5B2-6E41-842C-70EF69C59A3F}">
   <ds:schemaRefs>
     <ds:schemaRef ds:uri="http://schemas.openxmlformats.org/officeDocument/2006/bibliography"/>
   </ds:schemaRefs>

</xml_diff>